<commit_message>
update to write up
</commit_message>
<xml_diff>
--- a/Write Up/Understanding the role of global food trade on the transmission dynamics of antibiotic v2.docx
+++ b/Write Up/Understanding the role of global food trade on the transmission dynamics of antibiotic v2.docx
@@ -15643,19 +15643,7 @@
         <w:rPr>
           <w:bCs/>
         </w:rPr>
-        <w:t>mostly attributable to EU countries (</w:t>
-      </w:r>
-      <w:r>
-        <w:rPr>
-          <w:bCs/>
-        </w:rPr>
-        <w:t>50.8%</w:t>
-      </w:r>
-      <w:r>
-        <w:rPr>
-          <w:bCs/>
-        </w:rPr>
-        <w:t xml:space="preserve">), with a similar level </w:t>
+        <w:t xml:space="preserve">mostly attributable to EU countries (50.8%), with a similar level </w:t>
       </w:r>
       <w:r>
         <w:rPr>
@@ -15727,31 +15715,7 @@
         <w:rPr>
           <w:bCs/>
         </w:rPr>
-        <w:t>Levels of ampicillin-resistant human salmonellosis was also mostly attributable to EU countries (</w:t>
-      </w:r>
-      <w:r>
-        <w:rPr>
-          <w:bCs/>
-        </w:rPr>
-        <w:t>63.88%</w:t>
-      </w:r>
-      <w:r>
-        <w:rPr>
-          <w:bCs/>
-        </w:rPr>
-        <w:t xml:space="preserve">), with </w:t>
-      </w:r>
-      <w:r>
-        <w:rPr>
-          <w:bCs/>
-        </w:rPr>
-        <w:t>37.05</w:t>
-      </w:r>
-      <w:r>
-        <w:rPr>
-          <w:bCs/>
-        </w:rPr>
-        <w:t xml:space="preserve">% and 0.072% attributable to domestic and non-EU sources respectively. </w:t>
+        <w:t xml:space="preserve">Levels of ampicillin-resistant human salmonellosis was also mostly attributable to EU countries (63.88%), with 37.05% and 0.072% attributable to domestic and non-EU sources respectively. </w:t>
       </w:r>
     </w:p>
     <w:p>
@@ -19109,7 +19073,15 @@
         <w:rPr>
           <w:bCs/>
         </w:rPr>
-        <w:t xml:space="preserve">with the outcome of changing the extent of importation on the efficacy of local curtailment interventions. </w:t>
+        <w:t xml:space="preserve">with the outcome of changing the extent of importation on the efficacy of local curtailment </w:t>
+      </w:r>
+      <w:bookmarkStart w:id="2" w:name="_GoBack"/>
+      <w:bookmarkEnd w:id="2"/>
+      <w:r>
+        <w:rPr>
+          <w:bCs/>
+        </w:rPr>
+        <w:t xml:space="preserve">interventions. </w:t>
       </w:r>
       <w:r>
         <w:rPr>
@@ -19189,9 +19161,8 @@
       <w:r>
         <w:rPr>
           <w:bCs/>
-          <w:highlight w:val="yellow"/>
-        </w:rPr>
-        <w:t>X</w:t>
+        </w:rPr>
+        <w:t>8.4</w:t>
       </w:r>
       <w:r>
         <w:rPr>
@@ -19208,9 +19179,14 @@
       <w:r>
         <w:rPr>
           <w:bCs/>
-          <w:highlight w:val="yellow"/>
-        </w:rPr>
-        <w:t>X</w:t>
+        </w:rPr>
+        <w:t>13</w:t>
+      </w:r>
+      <w:r>
+        <w:rPr>
+          <w:bCs/>
+        </w:rPr>
+        <w:t>.4</w:t>
       </w:r>
       <w:r>
         <w:rPr>
@@ -19267,9 +19243,20 @@
       <w:r>
         <w:rPr>
           <w:bCs/>
-          <w:highlight w:val="yellow"/>
-        </w:rPr>
-        <w:t>X</w:t>
+        </w:rPr>
+        <w:t>6.4</w:t>
+      </w:r>
+      <w:r>
+        <w:rPr>
+          <w:bCs/>
+        </w:rPr>
+        <w:t xml:space="preserve">% and </w:t>
+      </w:r>
+      <w:r>
+        <w:rPr>
+          <w:bCs/>
+        </w:rPr>
+        <w:t>15.3</w:t>
       </w:r>
       <w:r>
         <w:rPr>
@@ -19281,25 +19268,6 @@
         <w:rPr>
           <w:bCs/>
         </w:rPr>
-        <w:t xml:space="preserve"> and </w:t>
-      </w:r>
-      <w:r>
-        <w:rPr>
-          <w:bCs/>
-          <w:highlight w:val="yellow"/>
-        </w:rPr>
-        <w:t>X</w:t>
-      </w:r>
-      <w:r>
-        <w:rPr>
-          <w:bCs/>
-        </w:rPr>
-        <w:t>%</w:t>
-      </w:r>
-      <w:r>
-        <w:rPr>
-          <w:bCs/>
-        </w:rPr>
         <w:t xml:space="preserve"> for Beta(</w:t>
       </w:r>
       <w:r>
@@ -19332,7 +19300,13 @@
         <w:rPr>
           <w:bCs/>
         </w:rPr>
-        <w:t xml:space="preserve">). </w:t>
+        <w:t>).</w:t>
+      </w:r>
+      <w:r>
+        <w:rPr>
+          <w:bCs/>
+        </w:rPr>
+        <w:t xml:space="preserve"> </w:t>
       </w:r>
     </w:p>
     <w:p>
@@ -24682,17 +24656,7 @@
           <w:u w:val="single"/>
         </w:rPr>
         <w:lastRenderedPageBreak/>
-        <w:t>REF</w:t>
-      </w:r>
-      <w:bookmarkStart w:id="2" w:name="_GoBack"/>
-      <w:bookmarkEnd w:id="2"/>
-      <w:r>
-        <w:rPr>
-          <w:b/>
-          <w:bCs/>
-          <w:u w:val="single"/>
-        </w:rPr>
-        <w:t>ERENCES</w:t>
+        <w:t>REFERENCES</w:t>
       </w:r>
     </w:p>
     <w:p>
@@ -30865,7 +30829,7 @@
 </file>
 
 <file path=customXml/itemProps1.xml><?xml version="1.0" encoding="utf-8"?>
-<ds:datastoreItem xmlns:ds="http://schemas.openxmlformats.org/officeDocument/2006/customXml" ds:itemID="{FF9BAF8B-16CD-4D13-B3EC-3806C9155922}">
+<ds:datastoreItem xmlns:ds="http://schemas.openxmlformats.org/officeDocument/2006/customXml" ds:itemID="{402011EE-73C1-4C9B-8FC1-B40E006A81E3}">
   <ds:schemaRefs>
     <ds:schemaRef ds:uri="http://schemas.openxmlformats.org/officeDocument/2006/bibliography"/>
   </ds:schemaRefs>

</xml_diff>